<commit_message>
Allow input from csv or excel sheet
</commit_message>
<xml_diff>
--- a/products/Demo Product/template.docx
+++ b/products/Demo Product/template.docx
@@ -808,7 +808,50 @@
         <w:rPr>
           <w:lang w:val="en-US"/>
         </w:rPr>
-        <w:t xml:space="preserve">Here are more placeholders: [[NAME]], [[AGE]], [[PHONE]], [[BBG_3_0]], </w:t>
+        <w:t xml:space="preserve">Here are more placeholders: [[NAME]], [[AGE]], </w:t>
+      </w:r>
+      <w:r>
+        <w:rPr>
+          <w:b/>
+          <w:bCs/>
+          <w:sz w:val="36"/>
+          <w:szCs w:val="36"/>
+          <w:lang w:val="en-US"/>
+          <w14:reflection w14:blurRad="6350" w14:stA="53000" w14:stPos="0" w14:endA="300" w14:endPos="35500" w14:dist="0" w14:dir="5400000" w14:fadeDir="5400000" w14:sx="100000" w14:sy="-90000" w14:kx="0" w14:ky="0" w14:algn="bl"/>
+          <w14:textOutline w14:w="0" w14:cap="flat" w14:cmpd="sng" w14:algn="ctr">
+            <w14:noFill/>
+            <w14:prstDash w14:val="solid"/>
+            <w14:round/>
+          </w14:textOutline>
+          <w14:textFill>
+            <w14:gradFill>
+              <w14:gsLst>
+                <w14:gs w14:pos="0">
+                  <w14:schemeClr w14:val="accent5">
+                    <w14:lumMod w14:val="50000"/>
+                  </w14:schemeClr>
+                </w14:gs>
+                <w14:gs w14:pos="50000">
+                  <w14:schemeClr w14:val="accent5"/>
+                </w14:gs>
+                <w14:gs w14:pos="100000">
+                  <w14:schemeClr w14:val="accent5">
+                    <w14:lumMod w14:val="60000"/>
+                    <w14:lumOff w14:val="40000"/>
+                  </w14:schemeClr>
+                </w14:gs>
+              </w14:gsLst>
+              <w14:lin w14:ang="5400000" w14:scaled="0"/>
+            </w14:gradFill>
+          </w14:textFill>
+        </w:rPr>
+        <w:t>[[PHONE]]</w:t>
+      </w:r>
+      <w:r>
+        <w:rPr>
+          <w:lang w:val="en-US"/>
+        </w:rPr>
+        <w:t xml:space="preserve">, [[BBG_3_0]], </w:t>
       </w:r>
       <w:r>
         <w:rPr>

</xml_diff>